<commit_message>
atualizando documentação com o path do swagger hub
</commit_message>
<xml_diff>
--- a/Documentação APIs Desafio Dev.docx
+++ b/Documentação APIs Desafio Dev.docx
@@ -4,6 +4,13 @@
   <w:body>
     <w:sdt>
       <w:sdtPr>
+        <w:rPr>
+          <w:rFonts w:asciiTheme="minorHAnsi" w:eastAsiaTheme="minorHAnsi" w:hAnsiTheme="minorHAnsi" w:cstheme="minorBidi"/>
+          <w:color w:val="auto"/>
+          <w:sz w:val="22"/>
+          <w:szCs w:val="22"/>
+          <w:lang w:val="pt-BR"/>
+        </w:rPr>
         <w:id w:val="1041939366"/>
         <w:docPartObj>
           <w:docPartGallery w:val="Table of Contents"/>
@@ -12,14 +19,9 @@
       </w:sdtPr>
       <w:sdtEndPr>
         <w:rPr>
-          <w:rFonts w:asciiTheme="minorHAnsi" w:eastAsiaTheme="minorHAnsi" w:hAnsiTheme="minorHAnsi" w:cstheme="minorBidi"/>
           <w:b/>
           <w:bCs/>
           <w:noProof/>
-          <w:color w:val="auto"/>
-          <w:sz w:val="22"/>
-          <w:szCs w:val="22"/>
-          <w:lang w:val="pt-BR"/>
         </w:rPr>
       </w:sdtEndPr>
       <w:sdtContent>
@@ -53,7 +55,7 @@
           <w:r>
             <w:fldChar w:fldCharType="separate"/>
           </w:r>
-          <w:hyperlink w:anchor="_Toc102122885" w:history="1">
+          <w:hyperlink w:anchor="_Toc102125602" w:history="1">
             <w:r>
               <w:rPr>
                 <w:rStyle w:val="Hyperlink"/>
@@ -80,7 +82,7 @@
                 <w:noProof/>
                 <w:webHidden/>
               </w:rPr>
-              <w:instrText xml:space="preserve"> PAGEREF _Toc102122885 \h </w:instrText>
+              <w:instrText xml:space="preserve"> PAGEREF _Toc102125602 \h </w:instrText>
             </w:r>
             <w:r>
               <w:rPr>
@@ -123,7 +125,7 @@
               <w:lang w:eastAsia="pt-BR"/>
             </w:rPr>
           </w:pPr>
-          <w:hyperlink w:anchor="_Toc102122886" w:history="1">
+          <w:hyperlink w:anchor="_Toc102125603" w:history="1">
             <w:r>
               <w:rPr>
                 <w:rStyle w:val="Hyperlink"/>
@@ -151,7 +153,7 @@
                 <w:noProof/>
                 <w:webHidden/>
               </w:rPr>
-              <w:instrText xml:space="preserve"> PAGEREF _Toc102122886 \h </w:instrText>
+              <w:instrText xml:space="preserve"> PAGEREF _Toc102125603 \h </w:instrText>
             </w:r>
             <w:r>
               <w:rPr>
@@ -194,7 +196,7 @@
               <w:lang w:val="pt-BR" w:eastAsia="pt-BR"/>
             </w:rPr>
           </w:pPr>
-          <w:hyperlink w:anchor="_Toc102122887" w:history="1">
+          <w:hyperlink w:anchor="_Toc102125604" w:history="1">
             <w:r>
               <w:rPr>
                 <w:rStyle w:val="Hyperlink"/>
@@ -221,7 +223,7 @@
                 <w:noProof/>
                 <w:webHidden/>
               </w:rPr>
-              <w:instrText xml:space="preserve"> PAGEREF _Toc102122887 \h </w:instrText>
+              <w:instrText xml:space="preserve"> PAGEREF _Toc102125604 \h </w:instrText>
             </w:r>
             <w:r>
               <w:rPr>
@@ -264,7 +266,7 @@
               <w:lang w:eastAsia="pt-BR"/>
             </w:rPr>
           </w:pPr>
-          <w:hyperlink w:anchor="_Toc102122888" w:history="1">
+          <w:hyperlink w:anchor="_Toc102125605" w:history="1">
             <w:r>
               <w:rPr>
                 <w:rStyle w:val="Hyperlink"/>
@@ -292,7 +294,7 @@
                 <w:noProof/>
                 <w:webHidden/>
               </w:rPr>
-              <w:instrText xml:space="preserve"> PAGEREF _Toc102122888 \h </w:instrText>
+              <w:instrText xml:space="preserve"> PAGEREF _Toc102125605 \h </w:instrText>
             </w:r>
             <w:r>
               <w:rPr>
@@ -335,7 +337,7 @@
               <w:lang w:val="pt-BR" w:eastAsia="pt-BR"/>
             </w:rPr>
           </w:pPr>
-          <w:hyperlink w:anchor="_Toc102122889" w:history="1">
+          <w:hyperlink w:anchor="_Toc102125606" w:history="1">
             <w:r>
               <w:rPr>
                 <w:rStyle w:val="Hyperlink"/>
@@ -362,7 +364,7 @@
                 <w:noProof/>
                 <w:webHidden/>
               </w:rPr>
-              <w:instrText xml:space="preserve"> PAGEREF _Toc102122889 \h </w:instrText>
+              <w:instrText xml:space="preserve"> PAGEREF _Toc102125606 \h </w:instrText>
             </w:r>
             <w:r>
               <w:rPr>
@@ -405,7 +407,7 @@
               <w:lang w:eastAsia="pt-BR"/>
             </w:rPr>
           </w:pPr>
-          <w:hyperlink w:anchor="_Toc102122890" w:history="1">
+          <w:hyperlink w:anchor="_Toc102125607" w:history="1">
             <w:r>
               <w:rPr>
                 <w:rStyle w:val="Hyperlink"/>
@@ -433,7 +435,7 @@
                 <w:noProof/>
                 <w:webHidden/>
               </w:rPr>
-              <w:instrText xml:space="preserve"> PAGEREF _Toc102122890 \h </w:instrText>
+              <w:instrText xml:space="preserve"> PAGEREF _Toc102125607 \h </w:instrText>
             </w:r>
             <w:r>
               <w:rPr>
@@ -476,7 +478,7 @@
               <w:lang w:val="pt-BR" w:eastAsia="pt-BR"/>
             </w:rPr>
           </w:pPr>
-          <w:hyperlink w:anchor="_Toc102122891" w:history="1">
+          <w:hyperlink w:anchor="_Toc102125608" w:history="1">
             <w:r>
               <w:rPr>
                 <w:rStyle w:val="Hyperlink"/>
@@ -503,7 +505,7 @@
                 <w:noProof/>
                 <w:webHidden/>
               </w:rPr>
-              <w:instrText xml:space="preserve"> PAGEREF _Toc102122891 \h </w:instrText>
+              <w:instrText xml:space="preserve"> PAGEREF _Toc102125608 \h </w:instrText>
             </w:r>
             <w:r>
               <w:rPr>
@@ -546,7 +548,7 @@
               <w:lang w:eastAsia="pt-BR"/>
             </w:rPr>
           </w:pPr>
-          <w:hyperlink w:anchor="_Toc102122892" w:history="1">
+          <w:hyperlink w:anchor="_Toc102125609" w:history="1">
             <w:r>
               <w:rPr>
                 <w:rStyle w:val="Hyperlink"/>
@@ -573,7 +575,7 @@
                 <w:noProof/>
                 <w:webHidden/>
               </w:rPr>
-              <w:instrText xml:space="preserve"> PAGEREF _Toc102122892 \h </w:instrText>
+              <w:instrText xml:space="preserve"> PAGEREF _Toc102125609 \h </w:instrText>
             </w:r>
             <w:r>
               <w:rPr>
@@ -616,7 +618,7 @@
               <w:lang w:val="pt-BR" w:eastAsia="pt-BR"/>
             </w:rPr>
           </w:pPr>
-          <w:hyperlink w:anchor="_Toc102122893" w:history="1">
+          <w:hyperlink w:anchor="_Toc102125610" w:history="1">
             <w:r>
               <w:rPr>
                 <w:rStyle w:val="Hyperlink"/>
@@ -643,7 +645,7 @@
                 <w:noProof/>
                 <w:webHidden/>
               </w:rPr>
-              <w:instrText xml:space="preserve"> PAGEREF _Toc102122893 \h </w:instrText>
+              <w:instrText xml:space="preserve"> PAGEREF _Toc102125610 \h </w:instrText>
             </w:r>
             <w:r>
               <w:rPr>
@@ -686,7 +688,7 @@
               <w:lang w:eastAsia="pt-BR"/>
             </w:rPr>
           </w:pPr>
-          <w:hyperlink w:anchor="_Toc102122894" w:history="1">
+          <w:hyperlink w:anchor="_Toc102125611" w:history="1">
             <w:r>
               <w:rPr>
                 <w:rStyle w:val="Hyperlink"/>
@@ -729,7 +731,7 @@
                 <w:noProof/>
                 <w:webHidden/>
               </w:rPr>
-              <w:instrText xml:space="preserve"> PAGEREF _Toc102122894 \h </w:instrText>
+              <w:instrText xml:space="preserve"> PAGEREF _Toc102125611 \h </w:instrText>
             </w:r>
             <w:r>
               <w:rPr>
@@ -750,6 +752,147 @@
                 <w:webHidden/>
               </w:rPr>
               <w:t>5</w:t>
+            </w:r>
+            <w:r>
+              <w:rPr>
+                <w:noProof/>
+                <w:webHidden/>
+              </w:rPr>
+              <w:fldChar w:fldCharType="end"/>
+            </w:r>
+          </w:hyperlink>
+        </w:p>
+        <w:p>
+          <w:pPr>
+            <w:pStyle w:val="TOC1"/>
+            <w:tabs>
+              <w:tab w:val="right" w:leader="dot" w:pos="8494"/>
+            </w:tabs>
+            <w:rPr>
+              <w:rFonts w:cstheme="minorBidi"/>
+              <w:noProof/>
+              <w:lang w:val="pt-BR" w:eastAsia="pt-BR"/>
+            </w:rPr>
+          </w:pPr>
+          <w:hyperlink w:anchor="_Toc102125612" w:history="1">
+            <w:r>
+              <w:rPr>
+                <w:rStyle w:val="Hyperlink"/>
+                <w:noProof/>
+              </w:rPr>
+              <w:t>Swagger Hub</w:t>
+            </w:r>
+            <w:r>
+              <w:rPr>
+                <w:noProof/>
+                <w:webHidden/>
+              </w:rPr>
+              <w:tab/>
+            </w:r>
+            <w:r>
+              <w:rPr>
+                <w:noProof/>
+                <w:webHidden/>
+              </w:rPr>
+              <w:fldChar w:fldCharType="begin"/>
+            </w:r>
+            <w:r>
+              <w:rPr>
+                <w:noProof/>
+                <w:webHidden/>
+              </w:rPr>
+              <w:instrText xml:space="preserve"> PAGEREF _Toc102125612 \h </w:instrText>
+            </w:r>
+            <w:r>
+              <w:rPr>
+                <w:noProof/>
+                <w:webHidden/>
+              </w:rPr>
+            </w:r>
+            <w:r>
+              <w:rPr>
+                <w:noProof/>
+                <w:webHidden/>
+              </w:rPr>
+              <w:fldChar w:fldCharType="separate"/>
+            </w:r>
+            <w:r>
+              <w:rPr>
+                <w:noProof/>
+                <w:webHidden/>
+              </w:rPr>
+              <w:t>6</w:t>
+            </w:r>
+            <w:r>
+              <w:rPr>
+                <w:noProof/>
+                <w:webHidden/>
+              </w:rPr>
+              <w:fldChar w:fldCharType="end"/>
+            </w:r>
+          </w:hyperlink>
+        </w:p>
+        <w:p>
+          <w:pPr>
+            <w:pStyle w:val="TOC3"/>
+            <w:tabs>
+              <w:tab w:val="right" w:leader="dot" w:pos="8494"/>
+            </w:tabs>
+            <w:rPr>
+              <w:rFonts w:eastAsiaTheme="minorEastAsia"/>
+              <w:noProof/>
+              <w:lang w:eastAsia="pt-BR"/>
+            </w:rPr>
+          </w:pPr>
+          <w:hyperlink w:anchor="_Toc102125613" w:history="1">
+            <w:r>
+              <w:rPr>
+                <w:rStyle w:val="Hyperlink"/>
+                <w:noProof/>
+                <w:lang w:val="en-US"/>
+              </w:rPr>
+              <w:t>Endpoint: /swagger-ui/index.html#/</w:t>
+            </w:r>
+            <w:r>
+              <w:rPr>
+                <w:noProof/>
+                <w:webHidden/>
+              </w:rPr>
+              <w:tab/>
+            </w:r>
+            <w:r>
+              <w:rPr>
+                <w:noProof/>
+                <w:webHidden/>
+              </w:rPr>
+              <w:fldChar w:fldCharType="begin"/>
+            </w:r>
+            <w:r>
+              <w:rPr>
+                <w:noProof/>
+                <w:webHidden/>
+              </w:rPr>
+              <w:instrText xml:space="preserve"> PAGEREF _Toc102125613 \h </w:instrText>
+            </w:r>
+            <w:r>
+              <w:rPr>
+                <w:noProof/>
+                <w:webHidden/>
+              </w:rPr>
+            </w:r>
+            <w:r>
+              <w:rPr>
+                <w:noProof/>
+                <w:webHidden/>
+              </w:rPr>
+              <w:fldChar w:fldCharType="separate"/>
+            </w:r>
+            <w:r>
+              <w:rPr>
+                <w:noProof/>
+                <w:webHidden/>
+              </w:rPr>
+              <w:t>6</w:t>
             </w:r>
             <w:r>
               <w:rPr>
@@ -845,7 +988,7 @@
           <w:lang w:val="en-US"/>
         </w:rPr>
       </w:pPr>
-      <w:bookmarkStart w:id="0" w:name="_Toc102122885"/>
+      <w:bookmarkStart w:id="0" w:name="_Toc102125602"/>
       <w:r>
         <w:rPr>
           <w:lang w:val="en-US"/>
@@ -867,7 +1010,7 @@
           <w:lang w:val="en-US"/>
         </w:rPr>
       </w:pPr>
-      <w:bookmarkStart w:id="1" w:name="_Toc102122886"/>
+      <w:bookmarkStart w:id="1" w:name="_Toc102125603"/>
       <w:r>
         <w:rPr>
           <w:lang w:val="en-US"/>
@@ -878,13 +1021,7 @@
         <w:rPr>
           <w:lang w:val="en-US"/>
         </w:rPr>
-        <w:t xml:space="preserve">:  </w:t>
-      </w:r>
-      <w:r>
-        <w:rPr>
-          <w:lang w:val="en-US"/>
-        </w:rPr>
-        <w:t>/</w:t>
+        <w:t>:  /</w:t>
       </w:r>
       <w:proofErr w:type="spellStart"/>
       <w:r>
@@ -2233,7 +2370,7 @@
                 <w:color w:val="D4D4D4"/>
                 <w:sz w:val="18"/>
                 <w:szCs w:val="18"/>
-                <w:lang w:eastAsia="pt-BR"/>
+                <w:lang w:val="en-US" w:eastAsia="pt-BR"/>
               </w:rPr>
             </w:pPr>
             <w:r>
@@ -2242,7 +2379,7 @@
                 <w:color w:val="DCDCDC"/>
                 <w:sz w:val="18"/>
                 <w:szCs w:val="18"/>
-                <w:lang w:eastAsia="pt-BR"/>
+                <w:lang w:val="en-US" w:eastAsia="pt-BR"/>
               </w:rPr>
               <w:t>}</w:t>
             </w:r>
@@ -2321,7 +2458,7 @@
           <w:lang w:val="en-US"/>
         </w:rPr>
       </w:pPr>
-      <w:bookmarkStart w:id="2" w:name="_Toc102122887"/>
+      <w:bookmarkStart w:id="2" w:name="_Toc102125604"/>
       <w:r>
         <w:rPr>
           <w:lang w:val="en-US"/>
@@ -2357,7 +2494,7 @@
           <w:lang w:val="en-US"/>
         </w:rPr>
       </w:pPr>
-      <w:bookmarkStart w:id="3" w:name="_Toc102122888"/>
+      <w:bookmarkStart w:id="3" w:name="_Toc102125605"/>
       <w:r>
         <w:rPr>
           <w:lang w:val="en-US"/>
@@ -2368,13 +2505,7 @@
         <w:rPr>
           <w:lang w:val="en-US"/>
         </w:rPr>
-        <w:t xml:space="preserve">: </w:t>
-      </w:r>
-      <w:r>
-        <w:rPr>
-          <w:lang w:val="en-US"/>
-        </w:rPr>
-        <w:t>/actuator/health</w:t>
+        <w:t>: /actuator/health</w:t>
       </w:r>
       <w:bookmarkEnd w:id="3"/>
     </w:p>
@@ -3101,7 +3232,7 @@
           <w:lang w:val="en-US"/>
         </w:rPr>
       </w:pPr>
-      <w:bookmarkStart w:id="4" w:name="_Toc102122889"/>
+      <w:bookmarkStart w:id="4" w:name="_Toc102125606"/>
       <w:r>
         <w:rPr>
           <w:lang w:val="en-US"/>
@@ -3124,7 +3255,7 @@
           <w:lang w:val="en-US"/>
         </w:rPr>
       </w:pPr>
-      <w:bookmarkStart w:id="5" w:name="_Toc102122890"/>
+      <w:bookmarkStart w:id="5" w:name="_Toc102125607"/>
       <w:r>
         <w:rPr>
           <w:lang w:val="en-US"/>
@@ -3135,13 +3266,7 @@
         <w:rPr>
           <w:lang w:val="en-US"/>
         </w:rPr>
-        <w:t xml:space="preserve">: </w:t>
-      </w:r>
-      <w:r>
-        <w:rPr>
-          <w:lang w:val="en-US"/>
-        </w:rPr>
-        <w:t>/v1/</w:t>
+        <w:t>: /v1/</w:t>
       </w:r>
       <w:proofErr w:type="spellStart"/>
       <w:r>
@@ -3479,6 +3604,9 @@
     <w:p>
       <w:pPr>
         <w:pStyle w:val="Heading3"/>
+        <w:rPr>
+          <w:lang w:val="en-US"/>
+        </w:rPr>
       </w:pPr>
     </w:p>
     <w:p>
@@ -3486,10 +3614,7 @@
         <w:pStyle w:val="NoSpacing"/>
       </w:pPr>
       <w:r>
-        <w:t>Response</w:t>
-      </w:r>
-      <w:r>
-        <w:t xml:space="preserve"> </w:t>
+        <w:t xml:space="preserve">Response </w:t>
       </w:r>
       <w:proofErr w:type="spellStart"/>
       <w:r>
@@ -3774,7 +3899,7 @@
           <w:lang w:val="en-US"/>
         </w:rPr>
       </w:pPr>
-      <w:bookmarkStart w:id="6" w:name="_Toc102122891"/>
+      <w:bookmarkStart w:id="6" w:name="_Toc102125608"/>
       <w:r>
         <w:rPr>
           <w:lang w:val="en-US"/>
@@ -3787,17 +3912,14 @@
       <w:pPr>
         <w:pStyle w:val="Heading3"/>
       </w:pPr>
-      <w:bookmarkStart w:id="7" w:name="_Toc102122892"/>
+      <w:bookmarkStart w:id="7" w:name="_Toc102125609"/>
       <w:proofErr w:type="spellStart"/>
       <w:r>
         <w:t>Endpoint</w:t>
       </w:r>
       <w:proofErr w:type="spellEnd"/>
       <w:r>
-        <w:t xml:space="preserve">: </w:t>
-      </w:r>
-      <w:r>
-        <w:t>/v1/</w:t>
+        <w:t>: /v1/</w:t>
       </w:r>
       <w:proofErr w:type="spellStart"/>
       <w:r>
@@ -5280,7 +5402,7 @@
       <w:pPr>
         <w:pStyle w:val="Heading1"/>
       </w:pPr>
-      <w:bookmarkStart w:id="8" w:name="_Toc102122893"/>
+      <w:bookmarkStart w:id="8" w:name="_Toc102125610"/>
       <w:r>
         <w:t xml:space="preserve">API </w:t>
       </w:r>
@@ -5301,7 +5423,7 @@
           <w:lang w:val="en-US"/>
         </w:rPr>
       </w:pPr>
-      <w:bookmarkStart w:id="9" w:name="_Toc102122894"/>
+      <w:bookmarkStart w:id="9" w:name="_Toc102125611"/>
       <w:r>
         <w:rPr>
           <w:lang w:val="en-US"/>
@@ -5650,22 +5772,23 @@
     <w:p>
       <w:pPr>
         <w:pStyle w:val="NoSpacing"/>
-        <w:rPr>
-          <w:lang w:val="en-US"/>
-        </w:rPr>
-      </w:pPr>
-      <w:r>
-        <w:rPr>
-          <w:lang w:val="en-US"/>
-        </w:rPr>
-        <w:t>Response Example: 200 OK</w:t>
+      </w:pPr>
+      <w:r>
+        <w:t xml:space="preserve">Response </w:t>
+      </w:r>
+      <w:proofErr w:type="spellStart"/>
+      <w:r>
+        <w:t>Example</w:t>
+      </w:r>
+      <w:proofErr w:type="spellEnd"/>
+      <w:r>
+        <w:t>: 200 OK</w:t>
       </w:r>
     </w:p>
     <w:p>
       <w:pPr>
         <w:shd w:val="clear" w:color="auto" w:fill="1E1E1E"/>
         <w:spacing w:after="0" w:line="270" w:lineRule="atLeast"/>
-        <w:cnfStyle w:val="101000000000" w:firstRow="1" w:lastRow="0" w:firstColumn="1" w:lastColumn="0" w:oddVBand="0" w:evenVBand="0" w:oddHBand="0" w:evenHBand="0" w:firstRowFirstColumn="0" w:firstRowLastColumn="0" w:lastRowFirstColumn="0" w:lastRowLastColumn="0"/>
         <w:rPr>
           <w:rFonts w:ascii="Courier New" w:eastAsia="Times New Roman" w:hAnsi="Courier New" w:cs="Courier New"/>
           <w:color w:val="D4D4D4"/>
@@ -5689,7 +5812,6 @@
       <w:pPr>
         <w:shd w:val="clear" w:color="auto" w:fill="1E1E1E"/>
         <w:spacing w:after="0" w:line="270" w:lineRule="atLeast"/>
-        <w:cnfStyle w:val="101000000000" w:firstRow="1" w:lastRow="0" w:firstColumn="1" w:lastColumn="0" w:oddVBand="0" w:evenVBand="0" w:oddHBand="0" w:evenHBand="0" w:firstRowFirstColumn="0" w:firstRowLastColumn="0" w:lastRowFirstColumn="0" w:lastRowLastColumn="0"/>
         <w:rPr>
           <w:rFonts w:ascii="Courier New" w:eastAsia="Times New Roman" w:hAnsi="Courier New" w:cs="Courier New"/>
           <w:color w:val="D4D4D4"/>
@@ -6071,7 +6193,6 @@
       <w:pPr>
         <w:shd w:val="clear" w:color="auto" w:fill="1E1E1E"/>
         <w:spacing w:after="0" w:line="270" w:lineRule="atLeast"/>
-        <w:cnfStyle w:val="101000000000" w:firstRow="1" w:lastRow="0" w:firstColumn="1" w:lastColumn="0" w:oddVBand="0" w:evenVBand="0" w:oddHBand="0" w:evenHBand="0" w:firstRowFirstColumn="0" w:firstRowLastColumn="0" w:lastRowFirstColumn="0" w:lastRowLastColumn="0"/>
         <w:rPr>
           <w:rFonts w:ascii="Courier New" w:eastAsia="Times New Roman" w:hAnsi="Courier New" w:cs="Courier New"/>
           <w:color w:val="D4D4D4"/>
@@ -6404,13 +6525,138 @@
     </w:p>
     <w:p>
       <w:pPr>
-        <w:rPr>
-          <w:lang w:val="en-US"/>
-        </w:rPr>
-      </w:pPr>
+        <w:pStyle w:val="Heading1"/>
+        <w:rPr>
+          <w:lang w:val="en-US"/>
+        </w:rPr>
+      </w:pPr>
+      <w:bookmarkStart w:id="10" w:name="_Toc102125612"/>
+      <w:r>
+        <w:rPr>
+          <w:lang w:val="en-US"/>
+        </w:rPr>
+        <w:t>Swagger Hub</w:t>
+      </w:r>
+      <w:bookmarkEnd w:id="10"/>
+    </w:p>
+    <w:p>
+      <w:pPr>
+        <w:pStyle w:val="Heading3"/>
+        <w:rPr>
+          <w:lang w:val="en-US"/>
+        </w:rPr>
+      </w:pPr>
+      <w:bookmarkStart w:id="11" w:name="_Toc102125613"/>
+      <w:r>
+        <w:rPr>
+          <w:lang w:val="en-US"/>
+        </w:rPr>
+        <w:t xml:space="preserve">Endpoint: </w:t>
+      </w:r>
+      <w:r>
+        <w:rPr>
+          <w:lang w:val="en-US"/>
+        </w:rPr>
+        <w:t>/swagger-</w:t>
+      </w:r>
+      <w:proofErr w:type="spellStart"/>
+      <w:r>
+        <w:rPr>
+          <w:lang w:val="en-US"/>
+        </w:rPr>
+        <w:t>ui</w:t>
+      </w:r>
+      <w:proofErr w:type="spellEnd"/>
+      <w:r>
+        <w:rPr>
+          <w:lang w:val="en-US"/>
+        </w:rPr>
+        <w:t>/index.html#/</w:t>
+      </w:r>
+      <w:bookmarkEnd w:id="11"/>
+    </w:p>
+    <w:p>
+      <w:pPr>
+        <w:rPr>
+          <w:lang w:val="en-US"/>
+        </w:rPr>
+      </w:pPr>
+    </w:p>
+    <w:p>
+      <w:r>
+        <w:t>Execute a seguinte URL n</w:t>
+      </w:r>
+      <w:r>
+        <w:t xml:space="preserve">o navegador de sua preferência, lembre-se o </w:t>
+      </w:r>
+      <w:proofErr w:type="spellStart"/>
+      <w:r>
+        <w:t>backend</w:t>
+      </w:r>
+      <w:proofErr w:type="spellEnd"/>
+      <w:r>
+        <w:t xml:space="preserve"> precisa estar em execução.</w:t>
+      </w:r>
+    </w:p>
+    <w:p>
+      <w:pPr>
+        <w:rPr>
+          <w:i/>
+          <w:iCs/>
+        </w:rPr>
+      </w:pPr>
+      <w:hyperlink r:id="rId7" w:history="1">
+        <w:r>
+          <w:rPr>
+            <w:rStyle w:val="Hyperlink"/>
+            <w:i/>
+            <w:iCs/>
+          </w:rPr>
+          <w:t>http://localhost:8080/swagger-ui/index.html#/</w:t>
+        </w:r>
+      </w:hyperlink>
+    </w:p>
+    <w:p>
+      <w:r>
+        <w:drawing>
+          <wp:inline distT="0" distB="0" distL="0" distR="0" wp14:anchorId="5DC08E00" wp14:editId="44395111">
+            <wp:extent cx="5400040" cy="2059305"/>
+            <wp:effectExtent l="0" t="0" r="0" b="0"/>
+            <wp:docPr id="1" name="Picture 1"/>
+            <wp:cNvGraphicFramePr>
+              <a:graphicFrameLocks xmlns:a="http://schemas.openxmlformats.org/drawingml/2006/main" noChangeAspect="1"/>
+            </wp:cNvGraphicFramePr>
+            <a:graphic xmlns:a="http://schemas.openxmlformats.org/drawingml/2006/main">
+              <a:graphicData uri="http://schemas.openxmlformats.org/drawingml/2006/picture">
+                <pic:pic xmlns:pic="http://schemas.openxmlformats.org/drawingml/2006/picture">
+                  <pic:nvPicPr>
+                    <pic:cNvPr id="1" name=""/>
+                    <pic:cNvPicPr/>
+                  </pic:nvPicPr>
+                  <pic:blipFill>
+                    <a:blip r:embed="rId8"/>
+                    <a:stretch>
+                      <a:fillRect/>
+                    </a:stretch>
+                  </pic:blipFill>
+                  <pic:spPr>
+                    <a:xfrm>
+                      <a:off x="0" y="0"/>
+                      <a:ext cx="5400040" cy="2059305"/>
+                    </a:xfrm>
+                    <a:prstGeom prst="rect">
+                      <a:avLst/>
+                    </a:prstGeom>
+                  </pic:spPr>
+                </pic:pic>
+              </a:graphicData>
+            </a:graphic>
+          </wp:inline>
+        </w:drawing>
+      </w:r>
     </w:p>
     <w:sectPr>
-      <w:footerReference w:type="default" r:id="rId7"/>
+      <w:footerReference w:type="default" r:id="rId9"/>
       <w:pgSz w:w="11906" w:h="16838"/>
       <w:pgMar w:top="1417" w:right="1701" w:bottom="1417" w:left="1701" w:header="708" w:footer="708" w:gutter="0"/>
       <w:cols w:space="708"/>
@@ -7382,6 +7628,18 @@
       <w:spacing w:after="0" w:line="240" w:lineRule="auto"/>
     </w:pPr>
   </w:style>
+  <w:style w:type="character" w:styleId="UnresolvedMention">
+    <w:name w:val="Unresolved Mention"/>
+    <w:basedOn w:val="DefaultParagraphFont"/>
+    <w:uiPriority w:val="99"/>
+    <w:semiHidden/>
+    <w:unhideWhenUsed/>
+    <w:rsid w:val="00E756FD"/>
+    <w:rPr>
+      <w:color w:val="605E5C"/>
+      <w:shd w:val="clear" w:color="auto" w:fill="E1DFDD"/>
+    </w:rPr>
+  </w:style>
 </w:styles>
 </file>
 

</xml_diff>